<commit_message>
I modified the notes word file
</commit_message>
<xml_diff>
--- a/linux_notes.docx
+++ b/linux_notes.docx
@@ -9,80 +9,145 @@
           <w:szCs w:val="40"/>
         </w:rPr>
       </w:pPr>
-      <w:r>
-        <w:rPr>
-          <w:sz w:val="40"/>
-          <w:szCs w:val="40"/>
-        </w:rPr>
-        <w:t>CLI : command line interface</w:t>
-      </w:r>
-    </w:p>
-    <w:p>
-      <w:pPr>
-        <w:rPr>
-          <w:sz w:val="40"/>
-          <w:szCs w:val="40"/>
-        </w:rPr>
-      </w:pPr>
-      <w:r>
-        <w:rPr>
-          <w:sz w:val="40"/>
-          <w:szCs w:val="40"/>
-        </w:rPr>
-        <w:t>TTY : tele type terminal</w:t>
-      </w:r>
-    </w:p>
-    <w:p>
-      <w:pPr>
-        <w:rPr>
-          <w:sz w:val="40"/>
-          <w:szCs w:val="40"/>
-          <w:lang w:bidi="ar-EG"/>
-        </w:rPr>
-      </w:pPr>
-      <w:r>
-        <w:rPr>
-          <w:sz w:val="40"/>
-          <w:szCs w:val="40"/>
-          <w:lang w:bidi="ar-EG"/>
-        </w:rPr>
-        <w:t>ALT+CTRL+F(n) : to get TTY (n)</w:t>
-      </w:r>
-    </w:p>
-    <w:p>
-      <w:pPr>
-        <w:rPr>
-          <w:sz w:val="40"/>
-          <w:szCs w:val="40"/>
-          <w:lang w:bidi="ar-EG"/>
-        </w:rPr>
-      </w:pPr>
-      <w:r>
-        <w:rPr>
-          <w:sz w:val="40"/>
-          <w:szCs w:val="40"/>
-          <w:lang w:bidi="ar-EG"/>
-        </w:rPr>
-        <w:t>Chvt(n) : to get to TTY(n)</w:t>
-      </w:r>
-    </w:p>
-    <w:p>
-      <w:pPr>
-        <w:rPr>
-          <w:sz w:val="40"/>
-          <w:szCs w:val="40"/>
-          <w:lang w:bidi="ar-EG"/>
-        </w:rPr>
-      </w:pPr>
-    </w:p>
-    <w:p>
-      <w:pPr>
-        <w:rPr>
-          <w:sz w:val="40"/>
-          <w:szCs w:val="40"/>
-          <w:lang w:bidi="ar-EG"/>
-        </w:rPr>
-      </w:pPr>
+      <w:proofErr w:type="gramStart"/>
+      <w:r>
+        <w:rPr>
+          <w:sz w:val="40"/>
+          <w:szCs w:val="40"/>
+        </w:rPr>
+        <w:t>CLI :</w:t>
+      </w:r>
+      <w:proofErr w:type="gramEnd"/>
+      <w:r>
+        <w:rPr>
+          <w:sz w:val="40"/>
+          <w:szCs w:val="40"/>
+        </w:rPr>
+        <w:t xml:space="preserve"> command line interface</w:t>
+      </w:r>
+    </w:p>
+    <w:p>
+      <w:pPr>
+        <w:rPr>
+          <w:sz w:val="40"/>
+          <w:szCs w:val="40"/>
+        </w:rPr>
+      </w:pPr>
+      <w:proofErr w:type="gramStart"/>
+      <w:r>
+        <w:rPr>
+          <w:sz w:val="40"/>
+          <w:szCs w:val="40"/>
+        </w:rPr>
+        <w:t>TTY :</w:t>
+      </w:r>
+      <w:proofErr w:type="gramEnd"/>
+      <w:r>
+        <w:rPr>
+          <w:sz w:val="40"/>
+          <w:szCs w:val="40"/>
+        </w:rPr>
+        <w:t xml:space="preserve"> tele type terminal</w:t>
+      </w:r>
+    </w:p>
+    <w:p>
+      <w:pPr>
+        <w:rPr>
+          <w:sz w:val="40"/>
+          <w:szCs w:val="40"/>
+          <w:lang w:bidi="ar-EG"/>
+        </w:rPr>
+      </w:pPr>
+      <w:r>
+        <w:rPr>
+          <w:sz w:val="40"/>
+          <w:szCs w:val="40"/>
+          <w:lang w:bidi="ar-EG"/>
+        </w:rPr>
+        <w:t>ALT+CTRL+F(n</w:t>
+      </w:r>
+      <w:proofErr w:type="gramStart"/>
+      <w:r>
+        <w:rPr>
+          <w:sz w:val="40"/>
+          <w:szCs w:val="40"/>
+          <w:lang w:bidi="ar-EG"/>
+        </w:rPr>
+        <w:t>) :</w:t>
+      </w:r>
+      <w:proofErr w:type="gramEnd"/>
+      <w:r>
+        <w:rPr>
+          <w:sz w:val="40"/>
+          <w:szCs w:val="40"/>
+          <w:lang w:bidi="ar-EG"/>
+        </w:rPr>
+        <w:t xml:space="preserve"> to get TTY (n)</w:t>
+      </w:r>
+    </w:p>
+    <w:p>
+      <w:pPr>
+        <w:rPr>
+          <w:sz w:val="40"/>
+          <w:szCs w:val="40"/>
+          <w:lang w:bidi="ar-EG"/>
+        </w:rPr>
+      </w:pPr>
+      <w:proofErr w:type="spellStart"/>
+      <w:r>
+        <w:rPr>
+          <w:sz w:val="40"/>
+          <w:szCs w:val="40"/>
+          <w:lang w:bidi="ar-EG"/>
+        </w:rPr>
+        <w:t>Chvt</w:t>
+      </w:r>
+      <w:proofErr w:type="spellEnd"/>
+      <w:r>
+        <w:rPr>
+          <w:sz w:val="40"/>
+          <w:szCs w:val="40"/>
+          <w:lang w:bidi="ar-EG"/>
+        </w:rPr>
+        <w:t>(n</w:t>
+      </w:r>
+      <w:proofErr w:type="gramStart"/>
+      <w:r>
+        <w:rPr>
+          <w:sz w:val="40"/>
+          <w:szCs w:val="40"/>
+          <w:lang w:bidi="ar-EG"/>
+        </w:rPr>
+        <w:t>) :</w:t>
+      </w:r>
+      <w:proofErr w:type="gramEnd"/>
+      <w:r>
+        <w:rPr>
+          <w:sz w:val="40"/>
+          <w:szCs w:val="40"/>
+          <w:lang w:bidi="ar-EG"/>
+        </w:rPr>
+        <w:t xml:space="preserve"> to get to TTY(n)</w:t>
+      </w:r>
+    </w:p>
+    <w:p>
+      <w:pPr>
+        <w:rPr>
+          <w:sz w:val="40"/>
+          <w:szCs w:val="40"/>
+          <w:lang w:bidi="ar-EG"/>
+        </w:rPr>
+      </w:pPr>
+    </w:p>
+    <w:p>
+      <w:pPr>
+        <w:rPr>
+          <w:sz w:val="40"/>
+          <w:szCs w:val="40"/>
+          <w:lang w:bidi="ar-EG"/>
+        </w:rPr>
+      </w:pPr>
+      <w:proofErr w:type="gramStart"/>
       <w:r>
         <w:rPr>
           <w:sz w:val="40"/>
@@ -91,109 +156,184 @@
         </w:rPr>
         <w:t>USERS :</w:t>
       </w:r>
-    </w:p>
-    <w:p>
-      <w:pPr>
-        <w:rPr>
-          <w:sz w:val="40"/>
-          <w:szCs w:val="40"/>
-          <w:lang w:bidi="ar-EG"/>
-        </w:rPr>
-      </w:pPr>
-      <w:r>
-        <w:rPr>
-          <w:sz w:val="40"/>
-          <w:szCs w:val="40"/>
-          <w:lang w:bidi="ar-EG"/>
-        </w:rPr>
-        <w:t>Root : ID =0</w:t>
-      </w:r>
-    </w:p>
-    <w:p>
-      <w:pPr>
-        <w:rPr>
-          <w:sz w:val="40"/>
-          <w:szCs w:val="40"/>
-          <w:lang w:bidi="ar-EG"/>
-        </w:rPr>
-      </w:pPr>
-      <w:r>
-        <w:rPr>
-          <w:sz w:val="40"/>
-          <w:szCs w:val="40"/>
-          <w:lang w:bidi="ar-EG"/>
-        </w:rPr>
-        <w:t>Normal users : ID =&gt; 1000</w:t>
-      </w:r>
-    </w:p>
-    <w:p>
-      <w:pPr>
-        <w:rPr>
-          <w:sz w:val="40"/>
-          <w:szCs w:val="40"/>
-          <w:lang w:bidi="ar-EG"/>
-        </w:rPr>
-      </w:pPr>
-    </w:p>
-    <w:p>
-      <w:pPr>
-        <w:rPr>
-          <w:sz w:val="40"/>
-          <w:szCs w:val="40"/>
-          <w:lang w:bidi="ar-EG"/>
-        </w:rPr>
-      </w:pPr>
-      <w:r>
-        <w:rPr>
-          <w:sz w:val="40"/>
-          <w:szCs w:val="40"/>
-          <w:lang w:bidi="ar-EG"/>
-        </w:rPr>
-        <w:t>Every user information are saved in /etc/passwd</w:t>
-      </w:r>
-    </w:p>
-    <w:p>
-      <w:pPr>
-        <w:rPr>
-          <w:sz w:val="40"/>
-          <w:szCs w:val="40"/>
-          <w:lang w:bidi="ar-EG"/>
-        </w:rPr>
-      </w:pPr>
-    </w:p>
-    <w:p>
-      <w:pPr>
-        <w:rPr>
-          <w:sz w:val="40"/>
-          <w:szCs w:val="40"/>
-          <w:lang w:bidi="ar-EG"/>
-        </w:rPr>
-      </w:pPr>
-      <w:r>
-        <w:rPr>
-          <w:sz w:val="40"/>
-          <w:szCs w:val="40"/>
-          <w:lang w:bidi="ar-EG"/>
-        </w:rPr>
-        <w:t xml:space="preserve">GOLDEN RULE : Everything is a file </w:t>
-      </w:r>
-    </w:p>
-    <w:p>
-      <w:pPr>
-        <w:rPr>
-          <w:sz w:val="40"/>
-          <w:szCs w:val="40"/>
-          <w:lang w:bidi="ar-EG"/>
-        </w:rPr>
-      </w:pPr>
-      <w:r>
-        <w:rPr>
-          <w:sz w:val="40"/>
-          <w:szCs w:val="40"/>
-          <w:lang w:bidi="ar-EG"/>
-        </w:rPr>
-        <w:t>s</w:t>
-      </w:r>
+      <w:proofErr w:type="gramEnd"/>
+    </w:p>
+    <w:p>
+      <w:pPr>
+        <w:rPr>
+          <w:sz w:val="40"/>
+          <w:szCs w:val="40"/>
+          <w:lang w:bidi="ar-EG"/>
+        </w:rPr>
+      </w:pPr>
+      <w:proofErr w:type="gramStart"/>
+      <w:r>
+        <w:rPr>
+          <w:sz w:val="40"/>
+          <w:szCs w:val="40"/>
+          <w:lang w:bidi="ar-EG"/>
+        </w:rPr>
+        <w:t>Root :</w:t>
+      </w:r>
+      <w:proofErr w:type="gramEnd"/>
+      <w:r>
+        <w:rPr>
+          <w:sz w:val="40"/>
+          <w:szCs w:val="40"/>
+          <w:lang w:bidi="ar-EG"/>
+        </w:rPr>
+        <w:t xml:space="preserve"> ID =0</w:t>
+      </w:r>
+    </w:p>
+    <w:p>
+      <w:pPr>
+        <w:rPr>
+          <w:sz w:val="40"/>
+          <w:szCs w:val="40"/>
+          <w:lang w:bidi="ar-EG"/>
+        </w:rPr>
+      </w:pPr>
+      <w:r>
+        <w:rPr>
+          <w:sz w:val="40"/>
+          <w:szCs w:val="40"/>
+          <w:lang w:bidi="ar-EG"/>
+        </w:rPr>
+        <w:t xml:space="preserve">Normal </w:t>
+      </w:r>
+      <w:proofErr w:type="gramStart"/>
+      <w:r>
+        <w:rPr>
+          <w:sz w:val="40"/>
+          <w:szCs w:val="40"/>
+          <w:lang w:bidi="ar-EG"/>
+        </w:rPr>
+        <w:t>users :</w:t>
+      </w:r>
+      <w:proofErr w:type="gramEnd"/>
+      <w:r>
+        <w:rPr>
+          <w:sz w:val="40"/>
+          <w:szCs w:val="40"/>
+          <w:lang w:bidi="ar-EG"/>
+        </w:rPr>
+        <w:t xml:space="preserve"> ID =&gt; 1000</w:t>
+      </w:r>
+    </w:p>
+    <w:p>
+      <w:pPr>
+        <w:rPr>
+          <w:sz w:val="40"/>
+          <w:szCs w:val="40"/>
+          <w:lang w:bidi="ar-EG"/>
+        </w:rPr>
+      </w:pPr>
+    </w:p>
+    <w:p>
+      <w:pPr>
+        <w:rPr>
+          <w:sz w:val="40"/>
+          <w:szCs w:val="40"/>
+          <w:lang w:bidi="ar-EG"/>
+        </w:rPr>
+      </w:pPr>
+      <w:r>
+        <w:rPr>
+          <w:sz w:val="40"/>
+          <w:szCs w:val="40"/>
+          <w:lang w:bidi="ar-EG"/>
+        </w:rPr>
+        <w:t xml:space="preserve">Every user information </w:t>
+      </w:r>
+      <w:proofErr w:type="gramStart"/>
+      <w:r>
+        <w:rPr>
+          <w:sz w:val="40"/>
+          <w:szCs w:val="40"/>
+          <w:lang w:bidi="ar-EG"/>
+        </w:rPr>
+        <w:t>are</w:t>
+      </w:r>
+      <w:proofErr w:type="gramEnd"/>
+      <w:r>
+        <w:rPr>
+          <w:sz w:val="40"/>
+          <w:szCs w:val="40"/>
+          <w:lang w:bidi="ar-EG"/>
+        </w:rPr>
+        <w:t xml:space="preserve"> saved in /</w:t>
+      </w:r>
+      <w:proofErr w:type="spellStart"/>
+      <w:r>
+        <w:rPr>
+          <w:sz w:val="40"/>
+          <w:szCs w:val="40"/>
+          <w:lang w:bidi="ar-EG"/>
+        </w:rPr>
+        <w:t>etc</w:t>
+      </w:r>
+      <w:proofErr w:type="spellEnd"/>
+      <w:r>
+        <w:rPr>
+          <w:sz w:val="40"/>
+          <w:szCs w:val="40"/>
+          <w:lang w:bidi="ar-EG"/>
+        </w:rPr>
+        <w:t>/passwd</w:t>
+      </w:r>
+    </w:p>
+    <w:p>
+      <w:pPr>
+        <w:rPr>
+          <w:sz w:val="40"/>
+          <w:szCs w:val="40"/>
+          <w:lang w:bidi="ar-EG"/>
+        </w:rPr>
+      </w:pPr>
+    </w:p>
+    <w:p>
+      <w:pPr>
+        <w:rPr>
+          <w:sz w:val="40"/>
+          <w:szCs w:val="40"/>
+          <w:lang w:bidi="ar-EG"/>
+        </w:rPr>
+      </w:pPr>
+      <w:r>
+        <w:rPr>
+          <w:sz w:val="40"/>
+          <w:szCs w:val="40"/>
+          <w:lang w:bidi="ar-EG"/>
+        </w:rPr>
+        <w:t xml:space="preserve">GOLDEN </w:t>
+      </w:r>
+      <w:proofErr w:type="gramStart"/>
+      <w:r>
+        <w:rPr>
+          <w:sz w:val="40"/>
+          <w:szCs w:val="40"/>
+          <w:lang w:bidi="ar-EG"/>
+        </w:rPr>
+        <w:t>RULE :</w:t>
+      </w:r>
+      <w:proofErr w:type="gramEnd"/>
+      <w:r>
+        <w:rPr>
+          <w:sz w:val="40"/>
+          <w:szCs w:val="40"/>
+          <w:lang w:bidi="ar-EG"/>
+        </w:rPr>
+        <w:t xml:space="preserve"> Everything is a file </w:t>
+      </w:r>
+    </w:p>
+    <w:p>
+      <w:pPr>
+        <w:rPr>
+          <w:sz w:val="40"/>
+          <w:szCs w:val="40"/>
+          <w:lang w:bidi="ar-EG"/>
+        </w:rPr>
+      </w:pPr>
     </w:p>
     <w:sectPr>
       <w:pgSz w:w="12240" w:h="15840"/>

</xml_diff>